<commit_message>
corregida lectura de espacios vacios
</commit_message>
<xml_diff>
--- a/Ajustes-nuevos requerimientos appJSON PostCalculo_V1.docx
+++ b/Ajustes-nuevos requerimientos appJSON PostCalculo_V1.docx
@@ -1,6 +1,6 @@
 
 <file path=word/document.xml><?xml version="1.0" encoding="utf-8"?>
-<w:document xmlns:wpc="http://schemas.microsoft.com/office/word/2010/wordprocessingCanvas" xmlns:cx="http://schemas.microsoft.com/office/drawing/2014/chartex" xmlns:cx1="http://schemas.microsoft.com/office/drawing/2015/9/8/chartex" xmlns:cx2="http://schemas.microsoft.com/office/drawing/2015/10/21/chartex" xmlns:cx3="http://schemas.microsoft.com/office/drawing/2016/5/9/chartex" xmlns:cx4="http://schemas.microsoft.com/office/drawing/2016/5/10/chartex" xmlns:cx5="http://schemas.microsoft.com/office/drawing/2016/5/11/chartex" xmlns:cx6="http://schemas.microsoft.com/office/drawing/2016/5/12/chartex" xmlns:cx7="http://schemas.microsoft.com/office/drawing/2016/5/13/chartex" xmlns:cx8="http://schemas.microsoft.com/office/drawing/2016/5/14/chartex" xmlns:mc="http://schemas.openxmlformats.org/markup-compatibility/2006" xmlns:aink="http://schemas.microsoft.com/office/drawing/2016/ink" xmlns:am3d="http://schemas.microsoft.com/office/drawing/2017/model3d" xmlns:o="urn:schemas-microsoft-com:office:office" xmlns:oel="http://schemas.microsoft.com/office/2019/extlst" xmlns:r="http://schemas.openxmlformats.org/officeDocument/2006/relationships" xmlns:m="http://schemas.openxmlformats.org/officeDocument/2006/math" xmlns:v="urn:schemas-microsoft-com:vml" xmlns:wp14="http://schemas.microsoft.com/office/word/2010/wordprocessingDrawing" xmlns:wp="http://schemas.openxmlformats.org/drawingml/2006/wordprocessingDrawing" xmlns:w10="urn:schemas-microsoft-com:office:word" xmlns:w="http://schemas.openxmlformats.org/wordprocessingml/2006/main" xmlns:w14="http://schemas.microsoft.com/office/word/2010/wordml" xmlns:w15="http://schemas.microsoft.com/office/word/2012/wordml" xmlns:w16cex="http://schemas.microsoft.com/office/word/2018/wordml/cex" xmlns:w16cid="http://schemas.microsoft.com/office/word/2016/wordml/cid" xmlns:w16="http://schemas.microsoft.com/office/word/2018/wordml" xmlns:w16sdtdh="http://schemas.microsoft.com/office/word/2020/wordml/sdtdatahash" xmlns:w16se="http://schemas.microsoft.com/office/word/2015/wordml/symex" xmlns:wpg="http://schemas.microsoft.com/office/word/2010/wordprocessingGroup" xmlns:wpi="http://schemas.microsoft.com/office/word/2010/wordprocessingInk" xmlns:wne="http://schemas.microsoft.com/office/word/2006/wordml" xmlns:wps="http://schemas.microsoft.com/office/word/2010/wordprocessingShape" mc:Ignorable="w14 w15 w16se w16cid w16 w16cex w16sdtdh wp14">
+<w:document xmlns:wpc="http://schemas.microsoft.com/office/word/2010/wordprocessingCanvas" xmlns:cx="http://schemas.microsoft.com/office/drawing/2014/chartex" xmlns:cx1="http://schemas.microsoft.com/office/drawing/2015/9/8/chartex" xmlns:cx2="http://schemas.microsoft.com/office/drawing/2015/10/21/chartex" xmlns:cx3="http://schemas.microsoft.com/office/drawing/2016/5/9/chartex" xmlns:cx4="http://schemas.microsoft.com/office/drawing/2016/5/10/chartex" xmlns:cx5="http://schemas.microsoft.com/office/drawing/2016/5/11/chartex" xmlns:cx6="http://schemas.microsoft.com/office/drawing/2016/5/12/chartex" xmlns:cx7="http://schemas.microsoft.com/office/drawing/2016/5/13/chartex" xmlns:cx8="http://schemas.microsoft.com/office/drawing/2016/5/14/chartex" xmlns:mc="http://schemas.openxmlformats.org/markup-compatibility/2006" xmlns:aink="http://schemas.microsoft.com/office/drawing/2016/ink" xmlns:am3d="http://schemas.microsoft.com/office/drawing/2017/model3d" xmlns:o="urn:schemas-microsoft-com:office:office" xmlns:r="http://schemas.openxmlformats.org/officeDocument/2006/relationships" xmlns:m="http://schemas.openxmlformats.org/officeDocument/2006/math" xmlns:v="urn:schemas-microsoft-com:vml" xmlns:wp14="http://schemas.microsoft.com/office/word/2010/wordprocessingDrawing" xmlns:wp="http://schemas.openxmlformats.org/drawingml/2006/wordprocessingDrawing" xmlns:w10="urn:schemas-microsoft-com:office:word" xmlns:w="http://schemas.openxmlformats.org/wordprocessingml/2006/main" xmlns:w14="http://schemas.microsoft.com/office/word/2010/wordml" xmlns:w15="http://schemas.microsoft.com/office/word/2012/wordml" xmlns:w16cex="http://schemas.microsoft.com/office/word/2018/wordml/cex" xmlns:w16cid="http://schemas.microsoft.com/office/word/2016/wordml/cid" xmlns:w16="http://schemas.microsoft.com/office/word/2018/wordml" xmlns:w16sdtdh="http://schemas.microsoft.com/office/word/2020/wordml/sdtdatahash" xmlns:w16se="http://schemas.microsoft.com/office/word/2015/wordml/symex" xmlns:wpg="http://schemas.microsoft.com/office/word/2010/wordprocessingGroup" xmlns:wpi="http://schemas.microsoft.com/office/word/2010/wordprocessingInk" xmlns:wne="http://schemas.microsoft.com/office/word/2006/wordml" xmlns:wps="http://schemas.microsoft.com/office/word/2010/wordprocessingShape" mc:Ignorable="w14 w15 w16se w16cid w16 w16cex w16sdtdh wp14">
   <w:body>
     <w:p>
       <w:pPr>
@@ -54,19 +54,26 @@
           <w:ilvl w:val="0"/>
           <w:numId w:val="1"/>
         </w:numPr>
-      </w:pPr>
-      <w:proofErr w:type="gramStart"/>
-      <w:r>
-        <w:t>Asegurar</w:t>
-      </w:r>
-      <w:proofErr w:type="gramEnd"/>
-      <w:r>
-        <w:t xml:space="preserve"> que en las </w:t>
-      </w:r>
-      <w:r>
+        <w:rPr>
+          <w:highlight w:val="yellow"/>
+        </w:rPr>
+      </w:pPr>
+      <w:r>
+        <w:rPr>
+          <w:highlight w:val="yellow"/>
+        </w:rPr>
+        <w:t xml:space="preserve">Asegurar que en las </w:t>
+      </w:r>
+      <w:r>
+        <w:rPr>
+          <w:highlight w:val="yellow"/>
+        </w:rPr>
         <w:t>categorías</w:t>
       </w:r>
       <w:r>
+        <w:rPr>
+          <w:highlight w:val="yellow"/>
+        </w:rPr>
         <w:t xml:space="preserve"> no existen ítems en blanco</w:t>
       </w:r>
     </w:p>
@@ -614,10 +621,18 @@
       </w:r>
       <w:proofErr w:type="spellEnd"/>
       <w:r>
-        <w:t xml:space="preserve"> Luz A Bohor</w:t>
-      </w:r>
-      <w:r>
-        <w:t>quez Ballesteros</w:t>
+        <w:t xml:space="preserve"> Luz A </w:t>
+      </w:r>
+      <w:proofErr w:type="spellStart"/>
+      <w:r>
+        <w:t>Bohor</w:t>
+      </w:r>
+      <w:r>
+        <w:t>quez</w:t>
+      </w:r>
+      <w:proofErr w:type="spellEnd"/>
+      <w:r>
+        <w:t xml:space="preserve"> Ballesteros</w:t>
       </w:r>
     </w:p>
     <w:p/>
@@ -817,6 +832,9 @@
         <w:jc w:val="left"/>
       </w:pPr>
       <w:r>
+        <w:rPr>
+          <w:noProof/>
+        </w:rPr>
         <w:drawing>
           <wp:inline distT="0" distB="0" distL="0" distR="0" wp14:anchorId="70760894" wp14:editId="7B3ABA4C">
             <wp:extent cx="2869256" cy="1968677"/>
@@ -885,6 +903,10 @@
         <w:jc w:val="left"/>
       </w:pPr>
       <w:r>
+        <w:rPr>
+          <w:noProof/>
+        </w:rPr>
+        <w:lastRenderedPageBreak/>
         <w:drawing>
           <wp:inline distT="0" distB="0" distL="0" distR="0" wp14:anchorId="7D8D7681" wp14:editId="37081CF6">
             <wp:extent cx="2534004" cy="1390844"/>
@@ -1023,6 +1045,7 @@
           <w:bCs/>
           <w:color w:val="ED7D31" w:themeColor="accent2"/>
         </w:rPr>
+        <w:lastRenderedPageBreak/>
         <w:t xml:space="preserve">  </w:t>
       </w:r>
       <w:proofErr w:type="gramStart"/>
@@ -1221,7 +1244,7 @@
 </file>
 
 <file path=word/endnotes.xml><?xml version="1.0" encoding="utf-8"?>
-<w:endnotes xmlns:wpc="http://schemas.microsoft.com/office/word/2010/wordprocessingCanvas" xmlns:cx="http://schemas.microsoft.com/office/drawing/2014/chartex" xmlns:cx1="http://schemas.microsoft.com/office/drawing/2015/9/8/chartex" xmlns:cx2="http://schemas.microsoft.com/office/drawing/2015/10/21/chartex" xmlns:cx3="http://schemas.microsoft.com/office/drawing/2016/5/9/chartex" xmlns:cx4="http://schemas.microsoft.com/office/drawing/2016/5/10/chartex" xmlns:cx5="http://schemas.microsoft.com/office/drawing/2016/5/11/chartex" xmlns:cx6="http://schemas.microsoft.com/office/drawing/2016/5/12/chartex" xmlns:cx7="http://schemas.microsoft.com/office/drawing/2016/5/13/chartex" xmlns:cx8="http://schemas.microsoft.com/office/drawing/2016/5/14/chartex" xmlns:mc="http://schemas.openxmlformats.org/markup-compatibility/2006" xmlns:aink="http://schemas.microsoft.com/office/drawing/2016/ink" xmlns:am3d="http://schemas.microsoft.com/office/drawing/2017/model3d" xmlns:o="urn:schemas-microsoft-com:office:office" xmlns:oel="http://schemas.microsoft.com/office/2019/extlst" xmlns:r="http://schemas.openxmlformats.org/officeDocument/2006/relationships" xmlns:m="http://schemas.openxmlformats.org/officeDocument/2006/math" xmlns:v="urn:schemas-microsoft-com:vml" xmlns:wp14="http://schemas.microsoft.com/office/word/2010/wordprocessingDrawing" xmlns:wp="http://schemas.openxmlformats.org/drawingml/2006/wordprocessingDrawing" xmlns:w10="urn:schemas-microsoft-com:office:word" xmlns:w="http://schemas.openxmlformats.org/wordprocessingml/2006/main" xmlns:w14="http://schemas.microsoft.com/office/word/2010/wordml" xmlns:w15="http://schemas.microsoft.com/office/word/2012/wordml" xmlns:w16cex="http://schemas.microsoft.com/office/word/2018/wordml/cex" xmlns:w16cid="http://schemas.microsoft.com/office/word/2016/wordml/cid" xmlns:w16="http://schemas.microsoft.com/office/word/2018/wordml" xmlns:w16sdtdh="http://schemas.microsoft.com/office/word/2020/wordml/sdtdatahash" xmlns:w16se="http://schemas.microsoft.com/office/word/2015/wordml/symex" xmlns:wpg="http://schemas.microsoft.com/office/word/2010/wordprocessingGroup" xmlns:wpi="http://schemas.microsoft.com/office/word/2010/wordprocessingInk" xmlns:wne="http://schemas.microsoft.com/office/word/2006/wordml" xmlns:wps="http://schemas.microsoft.com/office/word/2010/wordprocessingShape" mc:Ignorable="w14 w15 w16se w16cid w16 w16cex w16sdtdh wp14">
+<w:endnotes xmlns:wpc="http://schemas.microsoft.com/office/word/2010/wordprocessingCanvas" xmlns:cx="http://schemas.microsoft.com/office/drawing/2014/chartex" xmlns:cx1="http://schemas.microsoft.com/office/drawing/2015/9/8/chartex" xmlns:cx2="http://schemas.microsoft.com/office/drawing/2015/10/21/chartex" xmlns:cx3="http://schemas.microsoft.com/office/drawing/2016/5/9/chartex" xmlns:cx4="http://schemas.microsoft.com/office/drawing/2016/5/10/chartex" xmlns:cx5="http://schemas.microsoft.com/office/drawing/2016/5/11/chartex" xmlns:cx6="http://schemas.microsoft.com/office/drawing/2016/5/12/chartex" xmlns:cx7="http://schemas.microsoft.com/office/drawing/2016/5/13/chartex" xmlns:cx8="http://schemas.microsoft.com/office/drawing/2016/5/14/chartex" xmlns:mc="http://schemas.openxmlformats.org/markup-compatibility/2006" xmlns:aink="http://schemas.microsoft.com/office/drawing/2016/ink" xmlns:am3d="http://schemas.microsoft.com/office/drawing/2017/model3d" xmlns:o="urn:schemas-microsoft-com:office:office" xmlns:r="http://schemas.openxmlformats.org/officeDocument/2006/relationships" xmlns:m="http://schemas.openxmlformats.org/officeDocument/2006/math" xmlns:v="urn:schemas-microsoft-com:vml" xmlns:wp14="http://schemas.microsoft.com/office/word/2010/wordprocessingDrawing" xmlns:wp="http://schemas.openxmlformats.org/drawingml/2006/wordprocessingDrawing" xmlns:w10="urn:schemas-microsoft-com:office:word" xmlns:w="http://schemas.openxmlformats.org/wordprocessingml/2006/main" xmlns:w14="http://schemas.microsoft.com/office/word/2010/wordml" xmlns:w15="http://schemas.microsoft.com/office/word/2012/wordml" xmlns:w16cex="http://schemas.microsoft.com/office/word/2018/wordml/cex" xmlns:w16cid="http://schemas.microsoft.com/office/word/2016/wordml/cid" xmlns:w16="http://schemas.microsoft.com/office/word/2018/wordml" xmlns:w16sdtdh="http://schemas.microsoft.com/office/word/2020/wordml/sdtdatahash" xmlns:w16se="http://schemas.microsoft.com/office/word/2015/wordml/symex" xmlns:wpg="http://schemas.microsoft.com/office/word/2010/wordprocessingGroup" xmlns:wpi="http://schemas.microsoft.com/office/word/2010/wordprocessingInk" xmlns:wne="http://schemas.microsoft.com/office/word/2006/wordml" xmlns:wps="http://schemas.microsoft.com/office/word/2010/wordprocessingShape" mc:Ignorable="w14 w15 w16se w16cid w16 w16cex w16sdtdh wp14">
   <w:endnote w:type="separator" w:id="-1">
     <w:p>
       <w:pPr>
@@ -1246,7 +1269,7 @@
 </file>
 
 <file path=word/footnotes.xml><?xml version="1.0" encoding="utf-8"?>
-<w:footnotes xmlns:wpc="http://schemas.microsoft.com/office/word/2010/wordprocessingCanvas" xmlns:cx="http://schemas.microsoft.com/office/drawing/2014/chartex" xmlns:cx1="http://schemas.microsoft.com/office/drawing/2015/9/8/chartex" xmlns:cx2="http://schemas.microsoft.com/office/drawing/2015/10/21/chartex" xmlns:cx3="http://schemas.microsoft.com/office/drawing/2016/5/9/chartex" xmlns:cx4="http://schemas.microsoft.com/office/drawing/2016/5/10/chartex" xmlns:cx5="http://schemas.microsoft.com/office/drawing/2016/5/11/chartex" xmlns:cx6="http://schemas.microsoft.com/office/drawing/2016/5/12/chartex" xmlns:cx7="http://schemas.microsoft.com/office/drawing/2016/5/13/chartex" xmlns:cx8="http://schemas.microsoft.com/office/drawing/2016/5/14/chartex" xmlns:mc="http://schemas.openxmlformats.org/markup-compatibility/2006" xmlns:aink="http://schemas.microsoft.com/office/drawing/2016/ink" xmlns:am3d="http://schemas.microsoft.com/office/drawing/2017/model3d" xmlns:o="urn:schemas-microsoft-com:office:office" xmlns:oel="http://schemas.microsoft.com/office/2019/extlst" xmlns:r="http://schemas.openxmlformats.org/officeDocument/2006/relationships" xmlns:m="http://schemas.openxmlformats.org/officeDocument/2006/math" xmlns:v="urn:schemas-microsoft-com:vml" xmlns:wp14="http://schemas.microsoft.com/office/word/2010/wordprocessingDrawing" xmlns:wp="http://schemas.openxmlformats.org/drawingml/2006/wordprocessingDrawing" xmlns:w10="urn:schemas-microsoft-com:office:word" xmlns:w="http://schemas.openxmlformats.org/wordprocessingml/2006/main" xmlns:w14="http://schemas.microsoft.com/office/word/2010/wordml" xmlns:w15="http://schemas.microsoft.com/office/word/2012/wordml" xmlns:w16cex="http://schemas.microsoft.com/office/word/2018/wordml/cex" xmlns:w16cid="http://schemas.microsoft.com/office/word/2016/wordml/cid" xmlns:w16="http://schemas.microsoft.com/office/word/2018/wordml" xmlns:w16sdtdh="http://schemas.microsoft.com/office/word/2020/wordml/sdtdatahash" xmlns:w16se="http://schemas.microsoft.com/office/word/2015/wordml/symex" xmlns:wpg="http://schemas.microsoft.com/office/word/2010/wordprocessingGroup" xmlns:wpi="http://schemas.microsoft.com/office/word/2010/wordprocessingInk" xmlns:wne="http://schemas.microsoft.com/office/word/2006/wordml" xmlns:wps="http://schemas.microsoft.com/office/word/2010/wordprocessingShape" mc:Ignorable="w14 w15 w16se w16cid w16 w16cex w16sdtdh wp14">
+<w:footnotes xmlns:wpc="http://schemas.microsoft.com/office/word/2010/wordprocessingCanvas" xmlns:cx="http://schemas.microsoft.com/office/drawing/2014/chartex" xmlns:cx1="http://schemas.microsoft.com/office/drawing/2015/9/8/chartex" xmlns:cx2="http://schemas.microsoft.com/office/drawing/2015/10/21/chartex" xmlns:cx3="http://schemas.microsoft.com/office/drawing/2016/5/9/chartex" xmlns:cx4="http://schemas.microsoft.com/office/drawing/2016/5/10/chartex" xmlns:cx5="http://schemas.microsoft.com/office/drawing/2016/5/11/chartex" xmlns:cx6="http://schemas.microsoft.com/office/drawing/2016/5/12/chartex" xmlns:cx7="http://schemas.microsoft.com/office/drawing/2016/5/13/chartex" xmlns:cx8="http://schemas.microsoft.com/office/drawing/2016/5/14/chartex" xmlns:mc="http://schemas.openxmlformats.org/markup-compatibility/2006" xmlns:aink="http://schemas.microsoft.com/office/drawing/2016/ink" xmlns:am3d="http://schemas.microsoft.com/office/drawing/2017/model3d" xmlns:o="urn:schemas-microsoft-com:office:office" xmlns:r="http://schemas.openxmlformats.org/officeDocument/2006/relationships" xmlns:m="http://schemas.openxmlformats.org/officeDocument/2006/math" xmlns:v="urn:schemas-microsoft-com:vml" xmlns:wp14="http://schemas.microsoft.com/office/word/2010/wordprocessingDrawing" xmlns:wp="http://schemas.openxmlformats.org/drawingml/2006/wordprocessingDrawing" xmlns:w10="urn:schemas-microsoft-com:office:word" xmlns:w="http://schemas.openxmlformats.org/wordprocessingml/2006/main" xmlns:w14="http://schemas.microsoft.com/office/word/2010/wordml" xmlns:w15="http://schemas.microsoft.com/office/word/2012/wordml" xmlns:w16cex="http://schemas.microsoft.com/office/word/2018/wordml/cex" xmlns:w16cid="http://schemas.microsoft.com/office/word/2016/wordml/cid" xmlns:w16="http://schemas.microsoft.com/office/word/2018/wordml" xmlns:w16sdtdh="http://schemas.microsoft.com/office/word/2020/wordml/sdtdatahash" xmlns:w16se="http://schemas.microsoft.com/office/word/2015/wordml/symex" xmlns:wpg="http://schemas.microsoft.com/office/word/2010/wordprocessingGroup" xmlns:wpi="http://schemas.microsoft.com/office/word/2010/wordprocessingInk" xmlns:wne="http://schemas.microsoft.com/office/word/2006/wordml" xmlns:wps="http://schemas.microsoft.com/office/word/2010/wordprocessingShape" mc:Ignorable="w14 w15 w16se w16cid w16 w16cex w16sdtdh wp14">
   <w:footnote w:type="separator" w:id="-1">
     <w:p>
       <w:pPr>
@@ -1271,7 +1294,7 @@
 </file>
 
 <file path=word/numbering.xml><?xml version="1.0" encoding="utf-8"?>
-<w:numbering xmlns:wpc="http://schemas.microsoft.com/office/word/2010/wordprocessingCanvas" xmlns:cx="http://schemas.microsoft.com/office/drawing/2014/chartex" xmlns:cx1="http://schemas.microsoft.com/office/drawing/2015/9/8/chartex" xmlns:cx2="http://schemas.microsoft.com/office/drawing/2015/10/21/chartex" xmlns:cx3="http://schemas.microsoft.com/office/drawing/2016/5/9/chartex" xmlns:cx4="http://schemas.microsoft.com/office/drawing/2016/5/10/chartex" xmlns:cx5="http://schemas.microsoft.com/office/drawing/2016/5/11/chartex" xmlns:cx6="http://schemas.microsoft.com/office/drawing/2016/5/12/chartex" xmlns:cx7="http://schemas.microsoft.com/office/drawing/2016/5/13/chartex" xmlns:cx8="http://schemas.microsoft.com/office/drawing/2016/5/14/chartex" xmlns:mc="http://schemas.openxmlformats.org/markup-compatibility/2006" xmlns:aink="http://schemas.microsoft.com/office/drawing/2016/ink" xmlns:am3d="http://schemas.microsoft.com/office/drawing/2017/model3d" xmlns:o="urn:schemas-microsoft-com:office:office" xmlns:oel="http://schemas.microsoft.com/office/2019/extlst" xmlns:r="http://schemas.openxmlformats.org/officeDocument/2006/relationships" xmlns:m="http://schemas.openxmlformats.org/officeDocument/2006/math" xmlns:v="urn:schemas-microsoft-com:vml" xmlns:wp14="http://schemas.microsoft.com/office/word/2010/wordprocessingDrawing" xmlns:wp="http://schemas.openxmlformats.org/drawingml/2006/wordprocessingDrawing" xmlns:w10="urn:schemas-microsoft-com:office:word" xmlns:w="http://schemas.openxmlformats.org/wordprocessingml/2006/main" xmlns:w14="http://schemas.microsoft.com/office/word/2010/wordml" xmlns:w15="http://schemas.microsoft.com/office/word/2012/wordml" xmlns:w16cex="http://schemas.microsoft.com/office/word/2018/wordml/cex" xmlns:w16cid="http://schemas.microsoft.com/office/word/2016/wordml/cid" xmlns:w16="http://schemas.microsoft.com/office/word/2018/wordml" xmlns:w16sdtdh="http://schemas.microsoft.com/office/word/2020/wordml/sdtdatahash" xmlns:w16se="http://schemas.microsoft.com/office/word/2015/wordml/symex" xmlns:wpg="http://schemas.microsoft.com/office/word/2010/wordprocessingGroup" xmlns:wpi="http://schemas.microsoft.com/office/word/2010/wordprocessingInk" xmlns:wne="http://schemas.microsoft.com/office/word/2006/wordml" xmlns:wps="http://schemas.microsoft.com/office/word/2010/wordprocessingShape" mc:Ignorable="w14 w15 w16se w16cid w16 w16cex w16sdtdh wp14">
+<w:numbering xmlns:wpc="http://schemas.microsoft.com/office/word/2010/wordprocessingCanvas" xmlns:cx="http://schemas.microsoft.com/office/drawing/2014/chartex" xmlns:cx1="http://schemas.microsoft.com/office/drawing/2015/9/8/chartex" xmlns:cx2="http://schemas.microsoft.com/office/drawing/2015/10/21/chartex" xmlns:cx3="http://schemas.microsoft.com/office/drawing/2016/5/9/chartex" xmlns:cx4="http://schemas.microsoft.com/office/drawing/2016/5/10/chartex" xmlns:cx5="http://schemas.microsoft.com/office/drawing/2016/5/11/chartex" xmlns:cx6="http://schemas.microsoft.com/office/drawing/2016/5/12/chartex" xmlns:cx7="http://schemas.microsoft.com/office/drawing/2016/5/13/chartex" xmlns:cx8="http://schemas.microsoft.com/office/drawing/2016/5/14/chartex" xmlns:mc="http://schemas.openxmlformats.org/markup-compatibility/2006" xmlns:aink="http://schemas.microsoft.com/office/drawing/2016/ink" xmlns:am3d="http://schemas.microsoft.com/office/drawing/2017/model3d" xmlns:o="urn:schemas-microsoft-com:office:office" xmlns:r="http://schemas.openxmlformats.org/officeDocument/2006/relationships" xmlns:m="http://schemas.openxmlformats.org/officeDocument/2006/math" xmlns:v="urn:schemas-microsoft-com:vml" xmlns:wp14="http://schemas.microsoft.com/office/word/2010/wordprocessingDrawing" xmlns:wp="http://schemas.openxmlformats.org/drawingml/2006/wordprocessingDrawing" xmlns:w10="urn:schemas-microsoft-com:office:word" xmlns:w="http://schemas.openxmlformats.org/wordprocessingml/2006/main" xmlns:w14="http://schemas.microsoft.com/office/word/2010/wordml" xmlns:w15="http://schemas.microsoft.com/office/word/2012/wordml" xmlns:w16cex="http://schemas.microsoft.com/office/word/2018/wordml/cex" xmlns:w16cid="http://schemas.microsoft.com/office/word/2016/wordml/cid" xmlns:w16="http://schemas.microsoft.com/office/word/2018/wordml" xmlns:w16sdtdh="http://schemas.microsoft.com/office/word/2020/wordml/sdtdatahash" xmlns:w16se="http://schemas.microsoft.com/office/word/2015/wordml/symex" xmlns:wpg="http://schemas.microsoft.com/office/word/2010/wordprocessingGroup" xmlns:wpi="http://schemas.microsoft.com/office/word/2010/wordprocessingInk" xmlns:wne="http://schemas.microsoft.com/office/word/2006/wordml" xmlns:wps="http://schemas.microsoft.com/office/word/2010/wordprocessingShape" mc:Ignorable="w14 w15 w16se w16cid w16 w16cex w16sdtdh wp14">
   <w:abstractNum w:abstractNumId="0" w15:restartNumberingAfterBreak="0">
     <w:nsid w:val="0EEB1184"/>
     <w:multiLevelType w:val="hybridMultilevel"/>
@@ -2162,34 +2185,34 @@
       </w:pPr>
     </w:lvl>
   </w:abstractNum>
-  <w:num w:numId="1" w16cid:durableId="1628462315">
+  <w:num w:numId="1">
     <w:abstractNumId w:val="8"/>
   </w:num>
-  <w:num w:numId="2" w16cid:durableId="1205943353">
+  <w:num w:numId="2">
     <w:abstractNumId w:val="0"/>
   </w:num>
-  <w:num w:numId="3" w16cid:durableId="128279640">
+  <w:num w:numId="3">
     <w:abstractNumId w:val="6"/>
   </w:num>
-  <w:num w:numId="4" w16cid:durableId="1322201510">
+  <w:num w:numId="4">
     <w:abstractNumId w:val="7"/>
   </w:num>
-  <w:num w:numId="5" w16cid:durableId="140587919">
+  <w:num w:numId="5">
     <w:abstractNumId w:val="3"/>
   </w:num>
-  <w:num w:numId="6" w16cid:durableId="404425258">
+  <w:num w:numId="6">
     <w:abstractNumId w:val="1"/>
   </w:num>
-  <w:num w:numId="7" w16cid:durableId="385253185">
+  <w:num w:numId="7">
     <w:abstractNumId w:val="2"/>
   </w:num>
-  <w:num w:numId="8" w16cid:durableId="1842696429">
+  <w:num w:numId="8">
     <w:abstractNumId w:val="5"/>
   </w:num>
-  <w:num w:numId="9" w16cid:durableId="888607951">
+  <w:num w:numId="9">
     <w:abstractNumId w:val="9"/>
   </w:num>
-  <w:num w:numId="10" w16cid:durableId="1340500650">
+  <w:num w:numId="10">
     <w:abstractNumId w:val="4"/>
   </w:num>
 </w:numbering>
@@ -2989,15 +3012,6 @@
 </file>
 
 <file path=customXml/item1.xml><?xml version="1.0" encoding="utf-8"?>
-<?mso-contentType ?>
-<FormTemplates xmlns="http://schemas.microsoft.com/sharepoint/v3/contenttype/forms">
-  <Display>DocumentLibraryForm</Display>
-  <Edit>DocumentLibraryForm</Edit>
-  <New>DocumentLibraryForm</New>
-</FormTemplates>
-</file>
-
-<file path=customXml/item2.xml><?xml version="1.0" encoding="utf-8"?>
 <ct:contentTypeSchema xmlns:ct="http://schemas.microsoft.com/office/2006/metadata/contentType" xmlns:ma="http://schemas.microsoft.com/office/2006/metadata/properties/metaAttributes" ct:_="" ma:_="" ma:contentTypeName="Documento" ma:contentTypeID="0x010100C66C878174D3834BA98D0A845401FD50" ma:contentTypeVersion="10" ma:contentTypeDescription="Crear nuevo documento." ma:contentTypeScope="" ma:versionID="7ec1f25b92394cdd1242c9d69025e366">
   <xsd:schema xmlns:xsd="http://www.w3.org/2001/XMLSchema" xmlns:xs="http://www.w3.org/2001/XMLSchema" xmlns:p="http://schemas.microsoft.com/office/2006/metadata/properties" xmlns:ns2="62b71b7f-c3ec-4acc-b08f-c370c8cfe8de" xmlns:ns3="a563062f-3f69-4772-a7ef-95500fa81f95" targetNamespace="http://schemas.microsoft.com/office/2006/metadata/properties" ma:root="true" ma:fieldsID="05def9170ebf80961cbff675ae82f72d" ns2:_="" ns3:_="">
     <xsd:import namespace="62b71b7f-c3ec-4acc-b08f-c370c8cfe8de"/>
@@ -3202,15 +3216,16 @@
 </ct:contentTypeSchema>
 </file>
 
-<file path=customXml/itemProps1.xml><?xml version="1.0" encoding="utf-8"?>
-<ds:datastoreItem xmlns:ds="http://schemas.openxmlformats.org/officeDocument/2006/customXml" ds:itemID="{CBE09481-0BEE-4FE4-BB2A-5F4943D1F985}">
-  <ds:schemaRefs>
-    <ds:schemaRef ds:uri="http://schemas.microsoft.com/sharepoint/v3/contenttype/forms"/>
-  </ds:schemaRefs>
-</ds:datastoreItem>
+<file path=customXml/item2.xml><?xml version="1.0" encoding="utf-8"?>
+<?mso-contentType ?>
+<FormTemplates xmlns="http://schemas.microsoft.com/sharepoint/v3/contenttype/forms">
+  <Display>DocumentLibraryForm</Display>
+  <Edit>DocumentLibraryForm</Edit>
+  <New>DocumentLibraryForm</New>
+</FormTemplates>
 </file>
 
-<file path=customXml/itemProps2.xml><?xml version="1.0" encoding="utf-8"?>
+<file path=customXml/itemProps1.xml><?xml version="1.0" encoding="utf-8"?>
 <ds:datastoreItem xmlns:ds="http://schemas.openxmlformats.org/officeDocument/2006/customXml" ds:itemID="{2D2E6ED1-0441-4FF7-B38F-BF036BE6B6D2}">
   <ds:schemaRefs>
     <ds:schemaRef ds:uri="http://schemas.microsoft.com/office/2006/metadata/contentType"/>
@@ -3227,4 +3242,12 @@
     <ds:schemaRef ds:uri="http://schemas.microsoft.com/internal/obd"/>
   </ds:schemaRefs>
 </ds:datastoreItem>
+</file>
+
+<file path=customXml/itemProps2.xml><?xml version="1.0" encoding="utf-8"?>
+<ds:datastoreItem xmlns:ds="http://schemas.openxmlformats.org/officeDocument/2006/customXml" ds:itemID="{CBE09481-0BEE-4FE4-BB2A-5F4943D1F985}">
+  <ds:schemaRefs>
+    <ds:schemaRef ds:uri="http://schemas.microsoft.com/sharepoint/v3/contenttype/forms"/>
+  </ds:schemaRefs>
+</ds:datastoreItem>
 </file>
</xml_diff>

<commit_message>
Evitar edición en el grid
</commit_message>
<xml_diff>
--- a/Ajustes-nuevos requerimientos appJSON PostCalculo_V1.docx
+++ b/Ajustes-nuevos requerimientos appJSON PostCalculo_V1.docx
@@ -316,8 +316,14 @@
           <w:ilvl w:val="0"/>
           <w:numId w:val="1"/>
         </w:numPr>
-      </w:pPr>
-      <w:r>
+        <w:rPr>
+          <w:highlight w:val="yellow"/>
+        </w:rPr>
+      </w:pPr>
+      <w:r>
+        <w:rPr>
+          <w:highlight w:val="yellow"/>
+        </w:rPr>
         <w:t>Eliminar del JSON el atributo corrida.</w:t>
       </w:r>
     </w:p>
@@ -408,16 +414,28 @@
           <w:ilvl w:val="0"/>
           <w:numId w:val="1"/>
         </w:numPr>
-      </w:pPr>
-      <w:r>
+        <w:rPr>
+          <w:highlight w:val="yellow"/>
+        </w:rPr>
+      </w:pPr>
+      <w:r>
+        <w:rPr>
+          <w:highlight w:val="yellow"/>
+        </w:rPr>
         <w:t xml:space="preserve">cuando cargo un archivo JSON </w:t>
       </w:r>
       <w:proofErr w:type="spellStart"/>
       <w:r>
+        <w:rPr>
+          <w:highlight w:val="yellow"/>
+        </w:rPr>
         <w:t>vacio</w:t>
       </w:r>
       <w:proofErr w:type="spellEnd"/>
       <w:r>
+        <w:rPr>
+          <w:highlight w:val="yellow"/>
+        </w:rPr>
         <w:t xml:space="preserve"> se cierra el aplicativo no debería pasar.</w:t>
       </w:r>
     </w:p>
@@ -431,50 +449,97 @@
           <w:ilvl w:val="0"/>
           <w:numId w:val="1"/>
         </w:numPr>
-      </w:pPr>
-      <w:r>
+        <w:rPr>
+          <w:highlight w:val="yellow"/>
+        </w:rPr>
+      </w:pPr>
+      <w:r>
+        <w:rPr>
+          <w:highlight w:val="yellow"/>
+        </w:rPr>
         <w:t>ajustar e</w:t>
       </w:r>
       <w:r>
+        <w:rPr>
+          <w:highlight w:val="yellow"/>
+        </w:rPr>
         <w:t xml:space="preserve">n </w:t>
       </w:r>
       <w:proofErr w:type="spellStart"/>
       <w:r>
+        <w:rPr>
+          <w:highlight w:val="yellow"/>
+        </w:rPr>
         <w:t>el</w:t>
       </w:r>
       <w:proofErr w:type="spellEnd"/>
       <w:r>
+        <w:rPr>
+          <w:highlight w:val="yellow"/>
+        </w:rPr>
         <w:t xml:space="preserve"> acerca </w:t>
       </w:r>
       <w:proofErr w:type="gramStart"/>
       <w:r>
+        <w:rPr>
+          <w:highlight w:val="yellow"/>
+        </w:rPr>
         <w:t xml:space="preserve">de </w:t>
       </w:r>
       <w:r>
+        <w:rPr>
+          <w:highlight w:val="yellow"/>
+        </w:rPr>
         <w:t>:</w:t>
       </w:r>
       <w:proofErr w:type="gramEnd"/>
       <w:r>
+        <w:rPr>
+          <w:highlight w:val="yellow"/>
+        </w:rPr>
         <w:t xml:space="preserve"> </w:t>
       </w:r>
       <w:r>
+        <w:rPr>
+          <w:highlight w:val="yellow"/>
+        </w:rPr>
         <w:t>quitar el logo de TIP solo dejar el de Ecopetrol</w:t>
       </w:r>
     </w:p>
     <w:p>
+      <w:pPr>
+        <w:rPr>
+          <w:highlight w:val="yellow"/>
+        </w:rPr>
+      </w:pPr>
       <w:proofErr w:type="gramStart"/>
       <w:r>
+        <w:rPr>
+          <w:highlight w:val="yellow"/>
+        </w:rPr>
         <w:t>Editar  el</w:t>
       </w:r>
       <w:proofErr w:type="gramEnd"/>
       <w:r>
+        <w:rPr>
+          <w:highlight w:val="yellow"/>
+        </w:rPr>
         <w:t xml:space="preserve"> texto</w:t>
       </w:r>
       <w:r>
+        <w:rPr>
+          <w:highlight w:val="yellow"/>
+        </w:rPr>
         <w:t xml:space="preserve"> por:</w:t>
       </w:r>
     </w:p>
-    <w:p/>
+    <w:p>
+      <w:pPr>
+        <w:rPr>
+          <w:highlight w:val="yellow"/>
+        </w:rPr>
+      </w:pPr>
+    </w:p>
     <w:p>
       <w:pPr>
         <w:ind w:left="2124"/>
@@ -482,12 +547,14 @@
         <w:rPr>
           <w:b/>
           <w:bCs/>
+          <w:highlight w:val="yellow"/>
         </w:rPr>
       </w:pPr>
       <w:r>
         <w:rPr>
           <w:b/>
           <w:bCs/>
+          <w:highlight w:val="yellow"/>
         </w:rPr>
         <w:t>Centro de Innovación y Tecnología Instituto Colombiano del Petróleo ICP</w:t>
       </w:r>
@@ -499,12 +566,14 @@
         <w:rPr>
           <w:b/>
           <w:bCs/>
+          <w:highlight w:val="yellow"/>
         </w:rPr>
       </w:pPr>
       <w:r>
         <w:rPr>
           <w:b/>
           <w:bCs/>
+          <w:highlight w:val="yellow"/>
         </w:rPr>
         <w:t>Grupo de Análisis de Sistemas Energéticos</w:t>
       </w:r>
@@ -513,6 +582,9 @@
       <w:pPr>
         <w:ind w:left="2124"/>
         <w:jc w:val="left"/>
+        <w:rPr>
+          <w:highlight w:val="yellow"/>
+        </w:rPr>
       </w:pPr>
       <w:proofErr w:type="spellStart"/>
       <w:proofErr w:type="gramStart"/>
@@ -520,10 +592,14 @@
         <w:rPr>
           <w:b/>
           <w:bCs/>
+          <w:highlight w:val="yellow"/>
         </w:rPr>
         <w:t>Contacto</w:t>
       </w:r>
       <w:r>
+        <w:rPr>
+          <w:highlight w:val="yellow"/>
+        </w:rPr>
         <w:t>:ariel.uribe@ecopetrol.com.co</w:t>
       </w:r>
       <w:proofErr w:type="spellEnd"/>
@@ -533,6 +609,9 @@
       <w:pPr>
         <w:ind w:left="2124"/>
         <w:jc w:val="left"/>
+        <w:rPr>
+          <w:highlight w:val="yellow"/>
+        </w:rPr>
       </w:pPr>
     </w:p>
     <w:p>
@@ -542,12 +621,14 @@
         <w:rPr>
           <w:b/>
           <w:bCs/>
+          <w:highlight w:val="yellow"/>
         </w:rPr>
       </w:pPr>
       <w:r>
         <w:rPr>
           <w:b/>
           <w:bCs/>
+          <w:highlight w:val="yellow"/>
         </w:rPr>
         <w:t>Desarrollado por</w:t>
       </w:r>
@@ -555,6 +636,7 @@
         <w:rPr>
           <w:b/>
           <w:bCs/>
+          <w:highlight w:val="yellow"/>
         </w:rPr>
         <w:t xml:space="preserve"> TIP LTDA</w:t>
       </w:r>
@@ -562,6 +644,7 @@
         <w:rPr>
           <w:b/>
           <w:bCs/>
+          <w:highlight w:val="yellow"/>
         </w:rPr>
         <w:t xml:space="preserve">: </w:t>
       </w:r>
@@ -570,43 +653,67 @@
       <w:pPr>
         <w:ind w:left="2124"/>
         <w:jc w:val="left"/>
+        <w:rPr>
+          <w:highlight w:val="yellow"/>
+        </w:rPr>
       </w:pPr>
       <w:proofErr w:type="spellStart"/>
       <w:r>
+        <w:rPr>
+          <w:highlight w:val="yellow"/>
+        </w:rPr>
         <w:t>Ph.D</w:t>
       </w:r>
       <w:proofErr w:type="spellEnd"/>
       <w:r>
+        <w:rPr>
+          <w:highlight w:val="yellow"/>
+        </w:rPr>
         <w:t xml:space="preserve">.(c) </w:t>
       </w:r>
       <w:proofErr w:type="spellStart"/>
       <w:r>
+        <w:rPr>
+          <w:highlight w:val="yellow"/>
+        </w:rPr>
         <w:t>Cristomo</w:t>
       </w:r>
       <w:proofErr w:type="spellEnd"/>
       <w:r>
-        <w:t xml:space="preserve"> A Barajas S</w:t>
-      </w:r>
-      <w:r>
-        <w:t xml:space="preserve">olano </w:t>
+        <w:rPr>
+          <w:highlight w:val="yellow"/>
+        </w:rPr>
+        <w:t xml:space="preserve"> A Barajas Solano </w:t>
       </w:r>
     </w:p>
     <w:p>
       <w:pPr>
         <w:ind w:left="2124"/>
         <w:jc w:val="left"/>
+        <w:rPr>
+          <w:highlight w:val="yellow"/>
+        </w:rPr>
       </w:pPr>
       <w:proofErr w:type="spellStart"/>
       <w:proofErr w:type="gramStart"/>
       <w:r>
+        <w:rPr>
+          <w:highlight w:val="yellow"/>
+        </w:rPr>
         <w:t>Msc</w:t>
       </w:r>
       <w:proofErr w:type="spellEnd"/>
       <w:r>
+        <w:rPr>
+          <w:highlight w:val="yellow"/>
+        </w:rPr>
         <w:t>.(</w:t>
       </w:r>
       <w:proofErr w:type="gramEnd"/>
       <w:r>
+        <w:rPr>
+          <w:highlight w:val="yellow"/>
+        </w:rPr>
         <w:t>c) Jorge E Diaz</w:t>
       </w:r>
     </w:p>
@@ -617,21 +724,30 @@
       </w:pPr>
       <w:proofErr w:type="spellStart"/>
       <w:r>
+        <w:rPr>
+          <w:highlight w:val="yellow"/>
+        </w:rPr>
         <w:t>Ing</w:t>
       </w:r>
       <w:proofErr w:type="spellEnd"/>
       <w:r>
+        <w:rPr>
+          <w:highlight w:val="yellow"/>
+        </w:rPr>
         <w:t xml:space="preserve"> Luz A </w:t>
       </w:r>
       <w:proofErr w:type="spellStart"/>
       <w:r>
-        <w:t>Bohor</w:t>
-      </w:r>
-      <w:r>
-        <w:t>quez</w:t>
+        <w:rPr>
+          <w:highlight w:val="yellow"/>
+        </w:rPr>
+        <w:t>Bohorquez</w:t>
       </w:r>
       <w:proofErr w:type="spellEnd"/>
       <w:r>
+        <w:rPr>
+          <w:highlight w:val="yellow"/>
+        </w:rPr>
         <w:t xml:space="preserve"> Ballesteros</w:t>
       </w:r>
     </w:p>
@@ -743,8 +859,14 @@
         </w:numPr>
         <w:spacing w:line="259" w:lineRule="auto"/>
         <w:jc w:val="left"/>
-      </w:pPr>
-      <w:r>
+        <w:rPr>
+          <w:highlight w:val="yellow"/>
+        </w:rPr>
+      </w:pPr>
+      <w:r>
+        <w:rPr>
+          <w:highlight w:val="yellow"/>
+        </w:rPr>
         <w:t>La grilla no debe permitir editar el nombre E/S</w:t>
       </w:r>
     </w:p>

</xml_diff>

<commit_message>
Validacion de nombre columna no repetido
</commit_message>
<xml_diff>
--- a/Ajustes-nuevos requerimientos appJSON PostCalculo_V1.docx
+++ b/Ajustes-nuevos requerimientos appJSON PostCalculo_V1.docx
@@ -790,8 +790,14 @@
           <w:ilvl w:val="0"/>
           <w:numId w:val="1"/>
         </w:numPr>
-      </w:pPr>
-      <w:r>
+        <w:rPr>
+          <w:highlight w:val="yellow"/>
+        </w:rPr>
+      </w:pPr>
+      <w:r>
+        <w:rPr>
+          <w:highlight w:val="yellow"/>
+        </w:rPr>
         <w:t>Validar que no deje ingresar dos columnas con el mismo nombre</w:t>
       </w:r>
     </w:p>
@@ -1015,13 +1021,25 @@
         </w:numPr>
         <w:spacing w:line="259" w:lineRule="auto"/>
         <w:jc w:val="left"/>
+        <w:rPr>
+          <w:highlight w:val="yellow"/>
+        </w:rPr>
       </w:pPr>
       <w:proofErr w:type="gramStart"/>
       <w:r>
-        <w:t>.Mostrar</w:t>
+        <w:t>.</w:t>
+      </w:r>
+      <w:r>
+        <w:rPr>
+          <w:highlight w:val="yellow"/>
+        </w:rPr>
+        <w:t>Mostrar</w:t>
       </w:r>
       <w:proofErr w:type="gramEnd"/>
       <w:r>
+        <w:rPr>
+          <w:highlight w:val="yellow"/>
+        </w:rPr>
         <w:t xml:space="preserve"> Nombre de la Columna, Nombre del E/S y Tipo</w:t>
       </w:r>
     </w:p>

</xml_diff>

<commit_message>
Nombre de columna por defecto toma el nombre del parametro unico
</commit_message>
<xml_diff>
--- a/Ajustes-nuevos requerimientos appJSON PostCalculo_V1.docx
+++ b/Ajustes-nuevos requerimientos appJSON PostCalculo_V1.docx
@@ -130,11 +130,20 @@
           <w:ilvl w:val="0"/>
           <w:numId w:val="1"/>
         </w:numPr>
-      </w:pPr>
-      <w:r>
+        <w:rPr>
+          <w:highlight w:val="yellow"/>
+        </w:rPr>
+      </w:pPr>
+      <w:r>
+        <w:rPr>
+          <w:highlight w:val="yellow"/>
+        </w:rPr>
         <w:t>cuando no se digite el nombre de la columna dejar por defecto el nombre E/S</w:t>
       </w:r>
       <w:r>
+        <w:rPr>
+          <w:highlight w:val="yellow"/>
+        </w:rPr>
         <w:t xml:space="preserve"> si solo se selecciona un dato especifico</w:t>
       </w:r>
     </w:p>
@@ -145,25 +154,46 @@
           <w:ilvl w:val="0"/>
           <w:numId w:val="1"/>
         </w:numPr>
-      </w:pPr>
-      <w:r>
+        <w:rPr>
+          <w:highlight w:val="yellow"/>
+        </w:rPr>
+      </w:pPr>
+      <w:r>
+        <w:rPr>
+          <w:highlight w:val="yellow"/>
+        </w:rPr>
         <w:t>La si</w:t>
       </w:r>
       <w:r>
+        <w:rPr>
+          <w:highlight w:val="yellow"/>
+        </w:rPr>
         <w:t>g</w:t>
       </w:r>
       <w:r>
+        <w:rPr>
+          <w:highlight w:val="yellow"/>
+        </w:rPr>
         <w:t>uiente</w:t>
       </w:r>
       <w:r>
+        <w:rPr>
+          <w:highlight w:val="yellow"/>
+        </w:rPr>
         <w:t xml:space="preserve"> ventana debe aparecer solo cuando se seleccione </w:t>
       </w:r>
       <w:proofErr w:type="spellStart"/>
       <w:r>
+        <w:rPr>
+          <w:highlight w:val="yellow"/>
+        </w:rPr>
         <w:t>mas</w:t>
       </w:r>
       <w:proofErr w:type="spellEnd"/>
       <w:r>
+        <w:rPr>
+          <w:highlight w:val="yellow"/>
+        </w:rPr>
         <w:t xml:space="preserve"> de un dato </w:t>
       </w:r>
     </w:p>
@@ -335,8 +365,14 @@
           <w:ilvl w:val="0"/>
           <w:numId w:val="1"/>
         </w:numPr>
-      </w:pPr>
-      <w:r>
+        <w:rPr>
+          <w:highlight w:val="yellow"/>
+        </w:rPr>
+      </w:pPr>
+      <w:r>
+        <w:rPr>
+          <w:highlight w:val="yellow"/>
+        </w:rPr>
         <w:t>El letrero rojo no sale completo</w:t>
       </w:r>
     </w:p>

</xml_diff>

<commit_message>
tamaño de fuente formula más grande
</commit_message>
<xml_diff>
--- a/Ajustes-nuevos requerimientos appJSON PostCalculo_V1.docx
+++ b/Ajustes-nuevos requerimientos appJSON PostCalculo_V1.docx
@@ -1356,11 +1356,20 @@
           <w:ilvl w:val="0"/>
           <w:numId w:val="7"/>
         </w:numPr>
-      </w:pPr>
-      <w:r>
+        <w:rPr>
+          <w:highlight w:val="yellow"/>
+        </w:rPr>
+      </w:pPr>
+      <w:r>
+        <w:rPr>
+          <w:highlight w:val="yellow"/>
+        </w:rPr>
         <w:t>Asegurarse</w:t>
       </w:r>
       <w:r>
+        <w:rPr>
+          <w:highlight w:val="yellow"/>
+        </w:rPr>
         <w:t xml:space="preserve"> que se puede organizar las columnas de la grilla </w:t>
       </w:r>
     </w:p>
@@ -1413,22 +1422,40 @@
           <w:ilvl w:val="0"/>
           <w:numId w:val="7"/>
         </w:numPr>
-      </w:pPr>
-      <w:r>
+        <w:rPr>
+          <w:highlight w:val="yellow"/>
+        </w:rPr>
+      </w:pPr>
+      <w:r>
+        <w:rPr>
+          <w:highlight w:val="yellow"/>
+        </w:rPr>
         <w:t xml:space="preserve">El tamaño de la fuente de la caja de texto de la </w:t>
       </w:r>
       <w:proofErr w:type="spellStart"/>
       <w:r>
+        <w:rPr>
+          <w:highlight w:val="yellow"/>
+        </w:rPr>
         <w:t>formula</w:t>
       </w:r>
       <w:proofErr w:type="spellEnd"/>
       <w:r>
+        <w:rPr>
+          <w:highlight w:val="yellow"/>
+        </w:rPr>
         <w:t xml:space="preserve"> que sea </w:t>
       </w:r>
       <w:r>
+        <w:rPr>
+          <w:highlight w:val="yellow"/>
+        </w:rPr>
         <w:t>más</w:t>
       </w:r>
       <w:r>
+        <w:rPr>
+          <w:highlight w:val="yellow"/>
+        </w:rPr>
         <w:t xml:space="preserve"> grande</w:t>
       </w:r>
     </w:p>
@@ -1522,13 +1549,8 @@
         <w:annotationRef/>
       </w:r>
       <w:r>
-        <w:t xml:space="preserve">Mucho mas complicado de resolver, dado que la validación se hace al cerrar el </w:t>
-      </w:r>
-      <w:proofErr w:type="spellStart"/>
-      <w:r>
-        <w:t>DialogChild</w:t>
-      </w:r>
-      <w:proofErr w:type="spellEnd"/>
+        <w:t>Mucho mas complicado de resolver, dado que la validación se hace al cerrar el DialogChild</w:t>
+      </w:r>
     </w:p>
   </w:comment>
 </w:comments>
@@ -3396,15 +3418,6 @@
 </file>
 
 <file path=customXml/item1.xml><?xml version="1.0" encoding="utf-8"?>
-<?mso-contentType ?>
-<FormTemplates xmlns="http://schemas.microsoft.com/sharepoint/v3/contenttype/forms">
-  <Display>DocumentLibraryForm</Display>
-  <Edit>DocumentLibraryForm</Edit>
-  <New>DocumentLibraryForm</New>
-</FormTemplates>
-</file>
-
-<file path=customXml/item2.xml><?xml version="1.0" encoding="utf-8"?>
 <ct:contentTypeSchema xmlns:ct="http://schemas.microsoft.com/office/2006/metadata/contentType" xmlns:ma="http://schemas.microsoft.com/office/2006/metadata/properties/metaAttributes" ct:_="" ma:_="" ma:contentTypeName="Documento" ma:contentTypeID="0x010100C66C878174D3834BA98D0A845401FD50" ma:contentTypeVersion="10" ma:contentTypeDescription="Crear nuevo documento." ma:contentTypeScope="" ma:versionID="7ec1f25b92394cdd1242c9d69025e366">
   <xsd:schema xmlns:xsd="http://www.w3.org/2001/XMLSchema" xmlns:xs="http://www.w3.org/2001/XMLSchema" xmlns:p="http://schemas.microsoft.com/office/2006/metadata/properties" xmlns:ns2="62b71b7f-c3ec-4acc-b08f-c370c8cfe8de" xmlns:ns3="a563062f-3f69-4772-a7ef-95500fa81f95" targetNamespace="http://schemas.microsoft.com/office/2006/metadata/properties" ma:root="true" ma:fieldsID="05def9170ebf80961cbff675ae82f72d" ns2:_="" ns3:_="">
     <xsd:import namespace="62b71b7f-c3ec-4acc-b08f-c370c8cfe8de"/>
@@ -3609,15 +3622,16 @@
 </ct:contentTypeSchema>
 </file>
 
-<file path=customXml/itemProps1.xml><?xml version="1.0" encoding="utf-8"?>
-<ds:datastoreItem xmlns:ds="http://schemas.openxmlformats.org/officeDocument/2006/customXml" ds:itemID="{CBE09481-0BEE-4FE4-BB2A-5F4943D1F985}">
-  <ds:schemaRefs>
-    <ds:schemaRef ds:uri="http://schemas.microsoft.com/sharepoint/v3/contenttype/forms"/>
-  </ds:schemaRefs>
-</ds:datastoreItem>
+<file path=customXml/item2.xml><?xml version="1.0" encoding="utf-8"?>
+<?mso-contentType ?>
+<FormTemplates xmlns="http://schemas.microsoft.com/sharepoint/v3/contenttype/forms">
+  <Display>DocumentLibraryForm</Display>
+  <Edit>DocumentLibraryForm</Edit>
+  <New>DocumentLibraryForm</New>
+</FormTemplates>
 </file>
 
-<file path=customXml/itemProps2.xml><?xml version="1.0" encoding="utf-8"?>
+<file path=customXml/itemProps1.xml><?xml version="1.0" encoding="utf-8"?>
 <ds:datastoreItem xmlns:ds="http://schemas.openxmlformats.org/officeDocument/2006/customXml" ds:itemID="{2D2E6ED1-0441-4FF7-B38F-BF036BE6B6D2}">
   <ds:schemaRefs>
     <ds:schemaRef ds:uri="http://schemas.microsoft.com/office/2006/metadata/contentType"/>
@@ -3634,4 +3648,12 @@
     <ds:schemaRef ds:uri="http://schemas.microsoft.com/internal/obd"/>
   </ds:schemaRefs>
 </ds:datastoreItem>
+</file>
+
+<file path=customXml/itemProps2.xml><?xml version="1.0" encoding="utf-8"?>
+<ds:datastoreItem xmlns:ds="http://schemas.openxmlformats.org/officeDocument/2006/customXml" ds:itemID="{CBE09481-0BEE-4FE4-BB2A-5F4943D1F985}">
+  <ds:schemaRefs>
+    <ds:schemaRef ds:uri="http://schemas.microsoft.com/sharepoint/v3/contenttype/forms"/>
+  </ds:schemaRefs>
+</ds:datastoreItem>
 </file>
</xml_diff>

<commit_message>
Boton de guardar json
</commit_message>
<xml_diff>
--- a/Ajustes-nuevos requerimientos appJSON PostCalculo_V1.docx
+++ b/Ajustes-nuevos requerimientos appJSON PostCalculo_V1.docx
@@ -1466,8 +1466,14 @@
           <w:ilvl w:val="0"/>
           <w:numId w:val="7"/>
         </w:numPr>
-      </w:pPr>
-      <w:r>
+        <w:rPr>
+          <w:highlight w:val="yellow"/>
+        </w:rPr>
+      </w:pPr>
+      <w:r>
+        <w:rPr>
+          <w:highlight w:val="yellow"/>
+        </w:rPr>
         <w:t>Ubicar un botón de guardar a la vista sin necesidad de ir hasta el menú archivo</w:t>
       </w:r>
     </w:p>

</xml_diff>

<commit_message>
agregar nombre parametro en formula
</commit_message>
<xml_diff>
--- a/Ajustes-nuevos requerimientos appJSON PostCalculo_V1.docx
+++ b/Ajustes-nuevos requerimientos appJSON PostCalculo_V1.docx
@@ -1392,26 +1392,50 @@
           <w:ilvl w:val="0"/>
           <w:numId w:val="7"/>
         </w:numPr>
-      </w:pPr>
-      <w:r>
+        <w:rPr>
+          <w:highlight w:val="yellow"/>
+        </w:rPr>
+      </w:pPr>
+      <w:r>
+        <w:rPr>
+          <w:highlight w:val="yellow"/>
+        </w:rPr>
         <w:t xml:space="preserve">Cuando se </w:t>
       </w:r>
       <w:r>
+        <w:rPr>
+          <w:highlight w:val="yellow"/>
+        </w:rPr>
         <w:t>está</w:t>
       </w:r>
       <w:r>
+        <w:rPr>
+          <w:highlight w:val="yellow"/>
+        </w:rPr>
         <w:t xml:space="preserve"> agregando la formula en el momento de seleccionar el dato que aparezca como texto en</w:t>
       </w:r>
       <w:r>
+        <w:rPr>
+          <w:highlight w:val="yellow"/>
+        </w:rPr>
         <w:t xml:space="preserve"> la caja de</w:t>
       </w:r>
       <w:r>
+        <w:rPr>
+          <w:highlight w:val="yellow"/>
+        </w:rPr>
         <w:t xml:space="preserve"> text</w:t>
       </w:r>
       <w:r>
+        <w:rPr>
+          <w:highlight w:val="yellow"/>
+        </w:rPr>
         <w:t>o</w:t>
       </w:r>
       <w:r>
+        <w:rPr>
+          <w:highlight w:val="yellow"/>
+        </w:rPr>
         <w:t xml:space="preserve"> de la parte inferior</w:t>
       </w:r>
     </w:p>

</xml_diff>